<commit_message>
Update cv and remove analytics
</commit_message>
<xml_diff>
--- a/cv/resume.docx
+++ b/cv/resume.docx
@@ -2,7 +2,7 @@
 <file path=word/document.xml><?xml version="1.0" encoding="utf-8"?>
 <w:document xmlns:w="http://schemas.openxmlformats.org/wordprocessingml/2006/main" xmlns:m="http://schemas.openxmlformats.org/officeDocument/2006/math" xmlns:r="http://schemas.openxmlformats.org/officeDocument/2006/relationships" xmlns:o="urn:schemas-microsoft-com:office:office" xmlns:v="urn:schemas-microsoft-com:vml" xmlns:w10="urn:schemas-microsoft-com:office:word" xmlns:a="http://schemas.openxmlformats.org/drawingml/2006/main" xmlns:pic="http://schemas.openxmlformats.org/drawingml/2006/picture" xmlns:wp="http://schemas.openxmlformats.org/drawingml/2006/wordprocessingDrawing">
   <w:body>
-    <w:bookmarkStart w:id="25" w:name="james-sumners"/>
+    <w:bookmarkStart w:id="30" w:name="james-sumners"/>
     <w:p>
       <w:pPr>
         <w:pStyle w:val="Heading1"/>
@@ -38,9 +38,14 @@
       <w:r>
         <w:br/>
       </w:r>
-      <w:r>
-        <w:t xml:space="preserve">https://james.sumners.info/</w:t>
-      </w:r>
+      <w:hyperlink r:id="rId20">
+        <w:r>
+          <w:rPr>
+            <w:rStyle w:val="Hyperlink"/>
+          </w:rPr>
+          <w:t xml:space="preserve">https://james.sumners.info/</w:t>
+        </w:r>
+      </w:hyperlink>
     </w:p>
     <w:p>
       <w:r>
@@ -49,7 +54,160 @@
         </w:pict>
       </w:r>
     </w:p>
-    <w:bookmarkStart w:id="20" w:name="experience"/>
+    <w:bookmarkStart w:id="24" w:name="open-source"/>
+    <w:p>
+      <w:pPr>
+        <w:pStyle w:val="Heading2"/>
+      </w:pPr>
+      <w:r>
+        <w:t xml:space="preserve">Open Source</w:t>
+      </w:r>
+    </w:p>
+    <w:p>
+      <w:pPr>
+        <w:pStyle w:val="FirstParagraph"/>
+      </w:pPr>
+      <w:r>
+        <w:t xml:space="preserve">In my personal time, I am a prolific contributor to open source projects, particularly in the JavaScript ecosystem. Listed here are a few of the major projects that I work on.</w:t>
+      </w:r>
+    </w:p>
+    <w:p>
+      <w:pPr>
+        <w:pStyle w:val="DefinitionTerm"/>
+      </w:pPr>
+      <w:r>
+        <w:rPr>
+          <w:bCs/>
+          <w:b/>
+        </w:rPr>
+        <w:t xml:space="preserve">Pino</w:t>
+      </w:r>
+    </w:p>
+    <w:p>
+      <w:pPr>
+        <w:pStyle w:val="Definition"/>
+      </w:pPr>
+      <w:r>
+        <w:rPr>
+          <w:iCs/>
+          <w:i/>
+        </w:rPr>
+        <w:t xml:space="preserve">Core Maintainer, September 2016 - Present</w:t>
+      </w:r>
+    </w:p>
+    <w:p>
+      <w:pPr>
+        <w:pStyle w:val="Definition"/>
+      </w:pPr>
+      <w:hyperlink r:id="rId21">
+        <w:r>
+          <w:rPr>
+            <w:rStyle w:val="Hyperlink"/>
+          </w:rPr>
+          <w:t xml:space="preserve">https://github.com/pinojs/pino</w:t>
+        </w:r>
+      </w:hyperlink>
+    </w:p>
+    <w:p>
+      <w:pPr>
+        <w:pStyle w:val="Definition"/>
+      </w:pPr>
+      <w:r>
+        <w:t xml:space="preserve">Pino is a logging library for applications built with JavaScript on Node.js. It prioritizes speed and machine parsebility over anything else.</w:t>
+      </w:r>
+    </w:p>
+    <w:p>
+      <w:pPr>
+        <w:pStyle w:val="DefinitionTerm"/>
+      </w:pPr>
+      <w:r>
+        <w:rPr>
+          <w:bCs/>
+          <w:b/>
+        </w:rPr>
+        <w:t xml:space="preserve">Fastify</w:t>
+      </w:r>
+    </w:p>
+    <w:p>
+      <w:pPr>
+        <w:pStyle w:val="Definition"/>
+      </w:pPr>
+      <w:r>
+        <w:rPr>
+          <w:iCs/>
+          <w:i/>
+        </w:rPr>
+        <w:t xml:space="preserve">Core Maintainer, September 2017 - Present</w:t>
+      </w:r>
+    </w:p>
+    <w:p>
+      <w:pPr>
+        <w:pStyle w:val="Definition"/>
+      </w:pPr>
+      <w:hyperlink r:id="rId22">
+        <w:r>
+          <w:rPr>
+            <w:rStyle w:val="Hyperlink"/>
+          </w:rPr>
+          <w:t xml:space="preserve">https://github.com/fastify/fastify</w:t>
+        </w:r>
+      </w:hyperlink>
+    </w:p>
+    <w:p>
+      <w:pPr>
+        <w:pStyle w:val="Definition"/>
+      </w:pPr>
+      <w:r>
+        <w:t xml:space="preserve">Fastify is an HTTP framework for applications built with JavaScript on Node.js, an alternative to the well known Express framework.</w:t>
+      </w:r>
+    </w:p>
+    <w:p>
+      <w:pPr>
+        <w:pStyle w:val="DefinitionTerm"/>
+      </w:pPr>
+      <w:r>
+        <w:rPr>
+          <w:bCs/>
+          <w:b/>
+        </w:rPr>
+        <w:t xml:space="preserve">LDAPjs</w:t>
+      </w:r>
+    </w:p>
+    <w:p>
+      <w:pPr>
+        <w:pStyle w:val="Definition"/>
+      </w:pPr>
+      <w:r>
+        <w:rPr>
+          <w:iCs/>
+          <w:i/>
+        </w:rPr>
+        <w:t xml:space="preserve">Lead Maintainer, August 2019 - Present</w:t>
+      </w:r>
+    </w:p>
+    <w:p>
+      <w:pPr>
+        <w:pStyle w:val="Definition"/>
+      </w:pPr>
+      <w:hyperlink r:id="rId23">
+        <w:r>
+          <w:rPr>
+            <w:rStyle w:val="Hyperlink"/>
+          </w:rPr>
+          <w:t xml:space="preserve">https://github.com/ldapjs/node-ldapjs</w:t>
+        </w:r>
+      </w:hyperlink>
+    </w:p>
+    <w:p>
+      <w:pPr>
+        <w:pStyle w:val="Definition"/>
+      </w:pPr>
+      <w:r>
+        <w:t xml:space="preserve">LDAPjs provides a framework for building LDAP servers, and a client to interact with standard LDAP servers, for applications built with JavaScript on Node.js.</w:t>
+      </w:r>
+    </w:p>
+    <w:bookmarkEnd w:id="24"/>
+    <w:bookmarkStart w:id="25" w:name="experience"/>
     <w:p>
       <w:pPr>
         <w:pStyle w:val="Heading2"/>
@@ -858,8 +1016,8 @@
         <w:t xml:space="preserve">Implemented dynamic functionality of designs using JavaScript and jQuery</w:t>
       </w:r>
     </w:p>
-    <w:bookmarkEnd w:id="20"/>
-    <w:bookmarkStart w:id="21" w:name="skill-set-summary"/>
+    <w:bookmarkEnd w:id="25"/>
+    <w:bookmarkStart w:id="26" w:name="skill-set-summary"/>
     <w:p>
       <w:pPr>
         <w:pStyle w:val="Heading2"/>
@@ -1063,8 +1221,8 @@
         </w:tc>
       </w:tr>
     </w:tbl>
-    <w:bookmarkEnd w:id="21"/>
-    <w:bookmarkStart w:id="22" w:name="education"/>
+    <w:bookmarkEnd w:id="26"/>
+    <w:bookmarkStart w:id="27" w:name="education"/>
     <w:p>
       <w:pPr>
         <w:pStyle w:val="Heading2"/>
@@ -1088,8 +1246,8 @@
         <w:t xml:space="preserve">; Clayton State University (Morrow, GA)</w:t>
       </w:r>
     </w:p>
-    <w:bookmarkEnd w:id="22"/>
-    <w:bookmarkStart w:id="24" w:name="references"/>
+    <w:bookmarkEnd w:id="27"/>
+    <w:bookmarkStart w:id="29" w:name="references"/>
     <w:p>
       <w:pPr>
         <w:pStyle w:val="Heading2"/>
@@ -1121,7 +1279,7 @@
       <w:pPr>
         <w:pStyle w:val="BlockText"/>
       </w:pPr>
-      <w:hyperlink r:id="rId23">
+      <w:hyperlink r:id="rId28">
         <w:r>
           <w:rPr>
             <w:rStyle w:val="Hyperlink"/>
@@ -1136,8 +1294,8 @@
         <w:t xml:space="preserve">• (404) 939 – 3576</w:t>
       </w:r>
     </w:p>
-    <w:bookmarkEnd w:id="24"/>
-    <w:bookmarkEnd w:id="25"/>
+    <w:bookmarkEnd w:id="29"/>
+    <w:bookmarkEnd w:id="30"/>
     <w:sectPr/>
   </w:body>
 </w:document>

</xml_diff>